<commit_message>
se rellena punto 6 evidencias 1.5 document
</commit_message>
<xml_diff>
--- a/Fase1/Trabajos Grupales/1.5_GuiaEstudiante_Fase_1_Definicion_Proyecto_APT.docx
+++ b/Fase1/Trabajos Grupales/1.5_GuiaEstudiante_Fase_1_Definicion_Proyecto_APT.docx
@@ -1,6 +1,6 @@
 
 <file path=word/document.xml><?xml version="1.0" encoding="utf-8"?>
-<w:document xmlns:wpc="http://schemas.microsoft.com/office/word/2010/wordprocessingCanvas" xmlns:cx="http://schemas.microsoft.com/office/drawing/2014/chartex" xmlns:cx1="http://schemas.microsoft.com/office/drawing/2015/9/8/chartex" xmlns:cx2="http://schemas.microsoft.com/office/drawing/2015/10/21/chartex" xmlns:cx3="http://schemas.microsoft.com/office/drawing/2016/5/9/chartex" xmlns:cx4="http://schemas.microsoft.com/office/drawing/2016/5/10/chartex" xmlns:cx5="http://schemas.microsoft.com/office/drawing/2016/5/11/chartex" xmlns:cx6="http://schemas.microsoft.com/office/drawing/2016/5/12/chartex" xmlns:cx7="http://schemas.microsoft.com/office/drawing/2016/5/13/chartex" xmlns:cx8="http://schemas.microsoft.com/office/drawing/2016/5/14/chartex" xmlns:mc="http://schemas.openxmlformats.org/markup-compatibility/2006" xmlns:aink="http://schemas.microsoft.com/office/drawing/2016/ink" xmlns:am3d="http://schemas.microsoft.com/office/drawing/2017/model3d" xmlns:o="urn:schemas-microsoft-com:office:office" xmlns:oel="http://schemas.microsoft.com/office/2019/extlst" xmlns:r="http://schemas.openxmlformats.org/officeDocument/2006/relationships" xmlns:m="http://schemas.openxmlformats.org/officeDocument/2006/math" xmlns:v="urn:schemas-microsoft-com:vml" xmlns:wp14="http://schemas.microsoft.com/office/word/2010/wordprocessingDrawing" xmlns:wp="http://schemas.openxmlformats.org/drawingml/2006/wordprocessingDrawing" xmlns:w10="urn:schemas-microsoft-com:office:word" xmlns:w="http://schemas.openxmlformats.org/wordprocessingml/2006/main" xmlns:w14="http://schemas.microsoft.com/office/word/2010/wordml" xmlns:w15="http://schemas.microsoft.com/office/word/2012/wordml" xmlns:w16cex="http://schemas.microsoft.com/office/word/2018/wordml/cex" xmlns:w16cid="http://schemas.microsoft.com/office/word/2016/wordml/cid" xmlns:w16="http://schemas.microsoft.com/office/word/2018/wordml" xmlns:w16du="http://schemas.microsoft.com/office/word/2023/wordml/word16du" xmlns:w16sdtdh="http://schemas.microsoft.com/office/word/2020/wordml/sdtdatahash" xmlns:w16se="http://schemas.microsoft.com/office/word/2015/wordml/symex" xmlns:wpg="http://schemas.microsoft.com/office/word/2010/wordprocessingGroup" xmlns:wpi="http://schemas.microsoft.com/office/word/2010/wordprocessingInk" xmlns:wne="http://schemas.microsoft.com/office/word/2006/wordml" xmlns:wps="http://schemas.microsoft.com/office/word/2010/wordprocessingShape" mc:Ignorable="w14 w15 w16se w16cid w16 w16cex w16sdtdh w16du wp14">
+<w:document xmlns:wpc="http://schemas.microsoft.com/office/word/2010/wordprocessingCanvas" xmlns:cx="http://schemas.microsoft.com/office/drawing/2014/chartex" xmlns:cx1="http://schemas.microsoft.com/office/drawing/2015/9/8/chartex" xmlns:cx2="http://schemas.microsoft.com/office/drawing/2015/10/21/chartex" xmlns:cx3="http://schemas.microsoft.com/office/drawing/2016/5/9/chartex" xmlns:cx4="http://schemas.microsoft.com/office/drawing/2016/5/10/chartex" xmlns:cx5="http://schemas.microsoft.com/office/drawing/2016/5/11/chartex" xmlns:cx6="http://schemas.microsoft.com/office/drawing/2016/5/12/chartex" xmlns:cx7="http://schemas.microsoft.com/office/drawing/2016/5/13/chartex" xmlns:cx8="http://schemas.microsoft.com/office/drawing/2016/5/14/chartex" xmlns:mc="http://schemas.openxmlformats.org/markup-compatibility/2006" xmlns:aink="http://schemas.microsoft.com/office/drawing/2016/ink" xmlns:am3d="http://schemas.microsoft.com/office/drawing/2017/model3d" xmlns:o="urn:schemas-microsoft-com:office:office" xmlns:r="http://schemas.openxmlformats.org/officeDocument/2006/relationships" xmlns:m="http://schemas.openxmlformats.org/officeDocument/2006/math" xmlns:v="urn:schemas-microsoft-com:vml" xmlns:wp14="http://schemas.microsoft.com/office/word/2010/wordprocessingDrawing" xmlns:wp="http://schemas.openxmlformats.org/drawingml/2006/wordprocessingDrawing" xmlns:w10="urn:schemas-microsoft-com:office:word" xmlns:w="http://schemas.openxmlformats.org/wordprocessingml/2006/main" xmlns:w14="http://schemas.microsoft.com/office/word/2010/wordml" xmlns:w15="http://schemas.microsoft.com/office/word/2012/wordml" xmlns:w16cid="http://schemas.microsoft.com/office/word/2016/wordml/cid" xmlns:w16se="http://schemas.microsoft.com/office/word/2015/wordml/symex" xmlns:wpg="http://schemas.microsoft.com/office/word/2010/wordprocessingGroup" xmlns:wpi="http://schemas.microsoft.com/office/word/2010/wordprocessingInk" xmlns:wne="http://schemas.microsoft.com/office/word/2006/wordml" xmlns:wps="http://schemas.microsoft.com/office/word/2010/wordprocessingShape" mc:Ignorable="w14 w15 w16se w16cid wp14">
   <w:body>
     <w:p>
       <w:r>
@@ -228,7 +228,7 @@
           </mc:Choice>
           <mc:Fallback>
             <w:pict>
-              <v:group w14:anchorId="5195B081" id="Grupo 47" o:spid="_x0000_s1026" style="position:absolute;margin-left:-34.3pt;margin-top:2.65pt;width:518.15pt;height:117.05pt;z-index:251659264;mso-position-horizontal-relative:margin;mso-width-relative:margin" coordsize="59034,14868" o:gfxdata="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">
+              <v:group w14:anchorId="5195B081" id="Grupo 47" o:spid="_x0000_s1026" style="position:absolute;margin-left:-34.3pt;margin-top:2.65pt;width:518.15pt;height:117.05pt;z-index:251659264;mso-position-horizontal-relative:margin;mso-width-relative:margin" coordsize="59034,14868" o:gfxdata="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">
                 <v:shapetype id="_x0000_t202" coordsize="21600,21600" o:spt="202" path="m,l,21600r21600,l21600,xe">
                   <v:stroke joinstyle="miter"/>
                   <v:path gradientshapeok="t" o:connecttype="rect"/>
@@ -572,10 +572,7 @@
             </w:r>
             <w:proofErr w:type="spellEnd"/>
             <w:r>
-              <w:t xml:space="preserve">, </w:t>
-            </w:r>
-            <w:r>
-              <w:t>Felipe Eduardo Sandoval Alfaro</w:t>
+              <w:t>, Felipe Eduardo Sandoval Alfaro</w:t>
             </w:r>
           </w:p>
         </w:tc>
@@ -612,10 +609,7 @@
           </w:tcPr>
           <w:p>
             <w:r>
-              <w:t xml:space="preserve">21.279.260-8, 26.237.887-k, </w:t>
-            </w:r>
-            <w:r>
-              <w:t>19.838.037-7</w:t>
+              <w:t>21.279.260-8, 26.237.887-k, 19.838.037-7</w:t>
             </w:r>
           </w:p>
         </w:tc>
@@ -925,7 +919,10 @@
           </w:tcPr>
           <w:p>
             <w:r>
-              <w:t>Desarrollo de software, gestión de bases de datos, análisis de datos</w:t>
+              <w:t xml:space="preserve">Desarrollo de software, gestión de bases de datos, análisis de </w:t>
+            </w:r>
+            <w:r>
+              <w:t>datos</w:t>
             </w:r>
           </w:p>
         </w:tc>
@@ -1124,7 +1121,10 @@
           </w:tcPr>
           <w:p>
             <w:r>
-              <w:t>Este proyecto aborda la falta de soluciones tecnológicas eficientes en las Juntas de Vecinos en Chile, impactando negativamente en la organización y gestión de recursos comunitarios. La plataforma permitirá gestionar vecinos y proyectos, optimizando la comunicación y participación.</w:t>
+              <w:t xml:space="preserve">Este proyecto aborda la falta de soluciones tecnológicas eficientes en las Juntas de Vecinos en Chile, impactando negativamente en la organización y gestión de recursos comunitarios. La plataforma permitirá gestionar vecinos y proyectos, </w:t>
+            </w:r>
+            <w:r>
+              <w:t>optimizando la comunicación y participación.</w:t>
             </w:r>
           </w:p>
         </w:tc>
@@ -1168,7 +1168,10 @@
           </w:tcPr>
           <w:p>
             <w:r>
-              <w:t>El objetivo es desarrollar una plataforma digital que permita la gestión interna de vecinos, proyectos comunitarios, optimizando la comunicación a través de herramientas tecnológicas avanzadas.</w:t>
+              <w:t xml:space="preserve">El objetivo es desarrollar una plataforma digital que permita la gestión interna de vecinos, proyectos comunitarios, optimizando la comunicación a través de herramientas </w:t>
+            </w:r>
+            <w:r>
+              <w:t>tecnológicas avanzadas.</w:t>
             </w:r>
           </w:p>
         </w:tc>
@@ -1212,7 +1215,10 @@
           </w:tcPr>
           <w:p>
             <w:r>
-              <w:t>El proyecto aplica competencias de desarrollo de software, gestión de bases de datos, y experiencia en interfaces de usuario, alineadas con el perfil de egreso de Ingeniería en Informática.</w:t>
+              <w:t>El proyecto aplica competencias de desarrollo de software, gestión de bases de datos, y experiencia en interfaces de usuario, alineadas con el perfil de egreso de Ingeniería en Infor</w:t>
+            </w:r>
+            <w:r>
+              <w:t>mática.</w:t>
             </w:r>
           </w:p>
         </w:tc>
@@ -1249,7 +1255,10 @@
           </w:tcPr>
           <w:p>
             <w:r>
-              <w:t>El interés profesional en el desarrollo de soluciones tecnológicas para mejorar la gestión y la comunicación se refleja en el proyecto, lo cual contribuirá al desarrollo profesional en áreas de gestión pública y tecnológica.</w:t>
+              <w:t xml:space="preserve">El interés profesional en el desarrollo de soluciones tecnológicas para mejorar la gestión y la comunicación se refleja en el proyecto, lo cual contribuirá al desarrollo profesional en áreas de gestión </w:t>
+            </w:r>
+            <w:r>
+              <w:t>pública y tecnológica.</w:t>
             </w:r>
           </w:p>
         </w:tc>
@@ -1300,7 +1309,10 @@
               <w:t xml:space="preserve"> </w:t>
             </w:r>
             <w:r>
-              <w:t>para las notificaciones. El entorno es favorable debido al apoyo de tecnologías abiertas.</w:t>
+              <w:t>para las notificaciones. El entorno es favorable debido a</w:t>
+            </w:r>
+            <w:r>
+              <w:t>l apoyo de tecnologías abiertas.</w:t>
             </w:r>
           </w:p>
         </w:tc>
@@ -1508,7 +1520,10 @@
           </w:tcPr>
           <w:p>
             <w:r>
-              <w:t>Desarrollar una plataforma digital para la Junta de Vecinos que mejore la gestión y participación comunitaria.</w:t>
+              <w:t xml:space="preserve">Desarrollar una plataforma digital para la Junta de Vecinos que mejore la gestión y </w:t>
+            </w:r>
+            <w:r>
+              <w:t>participación comunitaria.</w:t>
             </w:r>
           </w:p>
         </w:tc>
@@ -1875,7 +1890,10 @@
           </w:tcPr>
           <w:p>
             <w:r>
-              <w:t>Se utilizará la metodología Scrum con ciclos de desarrollo semana</w:t>
+              <w:t>Se utilizará la metodología Scrum con ciclos de desarrollo</w:t>
+            </w:r>
+            <w:r>
+              <w:t xml:space="preserve"> semana</w:t>
             </w:r>
             <w:r>
               <w:t>l</w:t>
@@ -2344,6 +2362,14 @@
                 <w:color w:val="1F3864" w:themeColor="accent1" w:themeShade="80"/>
               </w:rPr>
             </w:pPr>
+            <w:r>
+              <w:rPr>
+                <w:rFonts w:ascii="Calibri" w:hAnsi="Calibri"/>
+                <w:b/>
+                <w:color w:val="1F3864" w:themeColor="accent1" w:themeShade="80"/>
+              </w:rPr>
+              <w:t>Avance</w:t>
+            </w:r>
           </w:p>
         </w:tc>
         <w:tc>
@@ -2352,7 +2378,7 @@
           </w:tcPr>
           <w:p>
             <w:r>
-              <w:t>Prototipo Backend</w:t>
+              <w:t>Definición de objetivos generales.</w:t>
             </w:r>
           </w:p>
         </w:tc>
@@ -2373,26 +2399,7 @@
               </w:rPr>
             </w:pPr>
             <w:r>
-              <w:rPr>
-                <w:rFonts w:ascii="Calibri" w:hAnsi="Calibri" w:cs="Arial"/>
-                <w:i/>
-                <w:color w:val="4472C4" w:themeColor="accent1"/>
-                <w:sz w:val="18"/>
-                <w:szCs w:val="20"/>
-                <w:lang w:eastAsia="es-CL"/>
-              </w:rPr>
-              <w:t>Describe las evidencias acordadas con tu docente, siempre teniendo en mente que estas deben dar cuenta del desarrollo de tu Proyecto APT</w:t>
-            </w:r>
-            <w:r>
-              <w:rPr>
-                <w:rFonts w:ascii="Calibri" w:hAnsi="Calibri" w:cs="Arial"/>
-                <w:i/>
-                <w:color w:val="4472C4" w:themeColor="accent1"/>
-                <w:sz w:val="18"/>
-                <w:szCs w:val="20"/>
-                <w:lang w:eastAsia="es-CL"/>
-              </w:rPr>
-              <w:t>.</w:t>
+              <w:t>se establecen las metas principales del proyecto, se identifican los problemas o necesidades que se van a resolver, y se definen los resultados esperados.</w:t>
             </w:r>
           </w:p>
         </w:tc>
@@ -2406,10 +2413,16 @@
               <w:jc w:val="both"/>
               <w:rPr>
                 <w:rFonts w:ascii="Calibri" w:hAnsi="Calibri"/>
-                <w:b/>
-                <w:color w:val="1F3864" w:themeColor="accent1" w:themeShade="80"/>
-              </w:rPr>
-            </w:pPr>
+                <w:color w:val="1F3864" w:themeColor="accent1" w:themeShade="80"/>
+              </w:rPr>
+            </w:pPr>
+            <w:r>
+              <w:rPr>
+                <w:rFonts w:ascii="Calibri" w:hAnsi="Calibri"/>
+                <w:color w:val="000000" w:themeColor="text1"/>
+              </w:rPr>
+              <w:t>Aquí esta la idea general del proyecto necesario para comenzar el proyecto.</w:t>
+            </w:r>
           </w:p>
         </w:tc>
       </w:tr>
@@ -2431,6 +2444,14 @@
                 <w:color w:val="1F3864" w:themeColor="accent1" w:themeShade="80"/>
               </w:rPr>
             </w:pPr>
+            <w:r>
+              <w:rPr>
+                <w:rFonts w:ascii="Calibri" w:hAnsi="Calibri"/>
+                <w:b/>
+                <w:color w:val="1F3864" w:themeColor="accent1" w:themeShade="80"/>
+              </w:rPr>
+              <w:t>Avance</w:t>
+            </w:r>
           </w:p>
         </w:tc>
         <w:tc>
@@ -2439,7 +2460,7 @@
           </w:tcPr>
           <w:p>
             <w:r>
-              <w:t>Desarrollo inicial del servidor con API funcional.</w:t>
+              <w:t>Generación de documentación del proyecto.</w:t>
             </w:r>
           </w:p>
         </w:tc>
@@ -2457,6 +2478,12 @@
                 <w:color w:val="1F3864" w:themeColor="accent1" w:themeShade="80"/>
               </w:rPr>
             </w:pPr>
+            <w:r>
+              <w:t>Se crean los documentos del proyecto.</w:t>
+            </w:r>
+            <w:r>
+              <w:t xml:space="preserve"> </w:t>
+            </w:r>
           </w:p>
         </w:tc>
         <w:tc>
@@ -2473,8 +2500,16 @@
                 <w:color w:val="1F3864" w:themeColor="accent1" w:themeShade="80"/>
               </w:rPr>
             </w:pPr>
-          </w:p>
-        </w:tc>
+            <w:r>
+              <w:t xml:space="preserve">Estos nos permitirán </w:t>
+            </w:r>
+            <w:r>
+              <w:t>planificar, desarrollar y gestionar el proyecto.</w:t>
+            </w:r>
+          </w:p>
+        </w:tc>
+        <w:bookmarkStart w:id="0" w:name="_GoBack"/>
+        <w:bookmarkEnd w:id="0"/>
       </w:tr>
       <w:tr>
         <w:trPr>
@@ -2494,6 +2529,14 @@
                 <w:color w:val="1F3864" w:themeColor="accent1" w:themeShade="80"/>
               </w:rPr>
             </w:pPr>
+            <w:r>
+              <w:rPr>
+                <w:rFonts w:ascii="Calibri" w:hAnsi="Calibri"/>
+                <w:b/>
+                <w:color w:val="1F3864" w:themeColor="accent1" w:themeShade="80"/>
+              </w:rPr>
+              <w:t>Avance</w:t>
+            </w:r>
           </w:p>
         </w:tc>
         <w:tc>
@@ -2502,7 +2545,7 @@
           </w:tcPr>
           <w:p>
             <w:r>
-              <w:t>Justificación: Permite verificar la estructura de la plataforma.</w:t>
+              <w:t>Asignación de roles.</w:t>
             </w:r>
           </w:p>
         </w:tc>
@@ -2520,6 +2563,9 @@
                 <w:color w:val="1F3864" w:themeColor="accent1" w:themeShade="80"/>
               </w:rPr>
             </w:pPr>
+            <w:r>
+              <w:t>se definen y distribuyen las responsabilidades y tareas entre los miembros del equipo del proyecto.</w:t>
+            </w:r>
           </w:p>
         </w:tc>
         <w:tc>
@@ -2532,10 +2578,16 @@
               <w:jc w:val="both"/>
               <w:rPr>
                 <w:rFonts w:ascii="Calibri" w:hAnsi="Calibri"/>
-                <w:b/>
-                <w:color w:val="1F3864" w:themeColor="accent1" w:themeShade="80"/>
-              </w:rPr>
-            </w:pPr>
+                <w:color w:val="1F3864" w:themeColor="accent1" w:themeShade="80"/>
+              </w:rPr>
+            </w:pPr>
+            <w:r>
+              <w:rPr>
+                <w:rFonts w:ascii="Calibri" w:hAnsi="Calibri"/>
+                <w:color w:val="000000" w:themeColor="text1"/>
+              </w:rPr>
+              <w:t>Necesario para poder avanzar las ideas en conjunto.</w:t>
+            </w:r>
           </w:p>
         </w:tc>
       </w:tr>
@@ -2717,23 +2769,7 @@
                 <w:rFonts w:ascii="Calibri" w:hAnsi="Calibri"/>
                 <w:color w:val="1F3864" w:themeColor="accent1" w:themeShade="80"/>
               </w:rPr>
-              <w:t xml:space="preserve">efine la planificación de tu Proyecto APT </w:t>
-            </w:r>
-            <w:proofErr w:type="gramStart"/>
-            <w:r>
-              <w:rPr>
-                <w:rFonts w:ascii="Calibri" w:hAnsi="Calibri"/>
-                <w:color w:val="1F3864" w:themeColor="accent1" w:themeShade="80"/>
-              </w:rPr>
-              <w:t>de acuerdo a</w:t>
-            </w:r>
-            <w:proofErr w:type="gramEnd"/>
-            <w:r>
-              <w:rPr>
-                <w:rFonts w:ascii="Calibri" w:hAnsi="Calibri"/>
-                <w:color w:val="1F3864" w:themeColor="accent1" w:themeShade="80"/>
-              </w:rPr>
-              <w:t xml:space="preserve"> lo requerido</w:t>
+              <w:t>efine la planificación de tu Proyecto APT de acuerdo a lo requerido</w:t>
             </w:r>
             <w:r>
               <w:rPr>
@@ -5522,7 +5558,7 @@
     </w:tbl>
     <w:p/>
     <w:sectPr>
-      <w:headerReference w:type="default" r:id="rId10"/>
+      <w:headerReference w:type="default" r:id="rId11"/>
       <w:pgSz w:w="11906" w:h="16838"/>
       <w:pgMar w:top="1417" w:right="1701" w:bottom="1417" w:left="1701" w:header="708" w:footer="708" w:gutter="0"/>
       <w:cols w:space="708"/>
@@ -5533,7 +5569,7 @@
 </file>
 
 <file path=word/endnotes.xml><?xml version="1.0" encoding="utf-8"?>
-<w:endnotes xmlns:wpc="http://schemas.microsoft.com/office/word/2010/wordprocessingCanvas" xmlns:cx="http://schemas.microsoft.com/office/drawing/2014/chartex" xmlns:cx1="http://schemas.microsoft.com/office/drawing/2015/9/8/chartex" xmlns:cx2="http://schemas.microsoft.com/office/drawing/2015/10/21/chartex" xmlns:cx3="http://schemas.microsoft.com/office/drawing/2016/5/9/chartex" xmlns:cx4="http://schemas.microsoft.com/office/drawing/2016/5/10/chartex" xmlns:cx5="http://schemas.microsoft.com/office/drawing/2016/5/11/chartex" xmlns:cx6="http://schemas.microsoft.com/office/drawing/2016/5/12/chartex" xmlns:cx7="http://schemas.microsoft.com/office/drawing/2016/5/13/chartex" xmlns:cx8="http://schemas.microsoft.com/office/drawing/2016/5/14/chartex" xmlns:mc="http://schemas.openxmlformats.org/markup-compatibility/2006" xmlns:aink="http://schemas.microsoft.com/office/drawing/2016/ink" xmlns:am3d="http://schemas.microsoft.com/office/drawing/2017/model3d" xmlns:o="urn:schemas-microsoft-com:office:office" xmlns:oel="http://schemas.microsoft.com/office/2019/extlst" xmlns:r="http://schemas.openxmlformats.org/officeDocument/2006/relationships" xmlns:m="http://schemas.openxmlformats.org/officeDocument/2006/math" xmlns:v="urn:schemas-microsoft-com:vml" xmlns:wp14="http://schemas.microsoft.com/office/word/2010/wordprocessingDrawing" xmlns:wp="http://schemas.openxmlformats.org/drawingml/2006/wordprocessingDrawing" xmlns:w10="urn:schemas-microsoft-com:office:word" xmlns:w="http://schemas.openxmlformats.org/wordprocessingml/2006/main" xmlns:w14="http://schemas.microsoft.com/office/word/2010/wordml" xmlns:w15="http://schemas.microsoft.com/office/word/2012/wordml" xmlns:w16cex="http://schemas.microsoft.com/office/word/2018/wordml/cex" xmlns:w16cid="http://schemas.microsoft.com/office/word/2016/wordml/cid" xmlns:w16="http://schemas.microsoft.com/office/word/2018/wordml" xmlns:w16du="http://schemas.microsoft.com/office/word/2023/wordml/word16du" xmlns:w16sdtdh="http://schemas.microsoft.com/office/word/2020/wordml/sdtdatahash" xmlns:w16se="http://schemas.microsoft.com/office/word/2015/wordml/symex" xmlns:wpg="http://schemas.microsoft.com/office/word/2010/wordprocessingGroup" xmlns:wpi="http://schemas.microsoft.com/office/word/2010/wordprocessingInk" xmlns:wne="http://schemas.microsoft.com/office/word/2006/wordml" xmlns:wps="http://schemas.microsoft.com/office/word/2010/wordprocessingShape" mc:Ignorable="w14 w15 w16se w16cid w16 w16cex w16sdtdh w16du wp14">
+<w:endnotes xmlns:wpc="http://schemas.microsoft.com/office/word/2010/wordprocessingCanvas" xmlns:cx="http://schemas.microsoft.com/office/drawing/2014/chartex" xmlns:cx1="http://schemas.microsoft.com/office/drawing/2015/9/8/chartex" xmlns:cx2="http://schemas.microsoft.com/office/drawing/2015/10/21/chartex" xmlns:cx3="http://schemas.microsoft.com/office/drawing/2016/5/9/chartex" xmlns:cx4="http://schemas.microsoft.com/office/drawing/2016/5/10/chartex" xmlns:cx5="http://schemas.microsoft.com/office/drawing/2016/5/11/chartex" xmlns:cx6="http://schemas.microsoft.com/office/drawing/2016/5/12/chartex" xmlns:cx7="http://schemas.microsoft.com/office/drawing/2016/5/13/chartex" xmlns:cx8="http://schemas.microsoft.com/office/drawing/2016/5/14/chartex" xmlns:mc="http://schemas.openxmlformats.org/markup-compatibility/2006" xmlns:aink="http://schemas.microsoft.com/office/drawing/2016/ink" xmlns:am3d="http://schemas.microsoft.com/office/drawing/2017/model3d" xmlns:o="urn:schemas-microsoft-com:office:office" xmlns:r="http://schemas.openxmlformats.org/officeDocument/2006/relationships" xmlns:m="http://schemas.openxmlformats.org/officeDocument/2006/math" xmlns:v="urn:schemas-microsoft-com:vml" xmlns:wp14="http://schemas.microsoft.com/office/word/2010/wordprocessingDrawing" xmlns:wp="http://schemas.openxmlformats.org/drawingml/2006/wordprocessingDrawing" xmlns:w10="urn:schemas-microsoft-com:office:word" xmlns:w="http://schemas.openxmlformats.org/wordprocessingml/2006/main" xmlns:w14="http://schemas.microsoft.com/office/word/2010/wordml" xmlns:w15="http://schemas.microsoft.com/office/word/2012/wordml" xmlns:w16cid="http://schemas.microsoft.com/office/word/2016/wordml/cid" xmlns:w16se="http://schemas.microsoft.com/office/word/2015/wordml/symex" xmlns:wpg="http://schemas.microsoft.com/office/word/2010/wordprocessingGroup" xmlns:wpi="http://schemas.microsoft.com/office/word/2010/wordprocessingInk" xmlns:wne="http://schemas.microsoft.com/office/word/2006/wordml" xmlns:wps="http://schemas.microsoft.com/office/word/2010/wordprocessingShape" mc:Ignorable="w14 w15 w16se w16cid wp14">
   <w:endnote w:type="separator" w:id="-1">
     <w:p>
       <w:pPr>
@@ -5558,7 +5594,7 @@
 </file>
 
 <file path=word/footnotes.xml><?xml version="1.0" encoding="utf-8"?>
-<w:footnotes xmlns:wpc="http://schemas.microsoft.com/office/word/2010/wordprocessingCanvas" xmlns:cx="http://schemas.microsoft.com/office/drawing/2014/chartex" xmlns:cx1="http://schemas.microsoft.com/office/drawing/2015/9/8/chartex" xmlns:cx2="http://schemas.microsoft.com/office/drawing/2015/10/21/chartex" xmlns:cx3="http://schemas.microsoft.com/office/drawing/2016/5/9/chartex" xmlns:cx4="http://schemas.microsoft.com/office/drawing/2016/5/10/chartex" xmlns:cx5="http://schemas.microsoft.com/office/drawing/2016/5/11/chartex" xmlns:cx6="http://schemas.microsoft.com/office/drawing/2016/5/12/chartex" xmlns:cx7="http://schemas.microsoft.com/office/drawing/2016/5/13/chartex" xmlns:cx8="http://schemas.microsoft.com/office/drawing/2016/5/14/chartex" xmlns:mc="http://schemas.openxmlformats.org/markup-compatibility/2006" xmlns:aink="http://schemas.microsoft.com/office/drawing/2016/ink" xmlns:am3d="http://schemas.microsoft.com/office/drawing/2017/model3d" xmlns:o="urn:schemas-microsoft-com:office:office" xmlns:oel="http://schemas.microsoft.com/office/2019/extlst" xmlns:r="http://schemas.openxmlformats.org/officeDocument/2006/relationships" xmlns:m="http://schemas.openxmlformats.org/officeDocument/2006/math" xmlns:v="urn:schemas-microsoft-com:vml" xmlns:wp14="http://schemas.microsoft.com/office/word/2010/wordprocessingDrawing" xmlns:wp="http://schemas.openxmlformats.org/drawingml/2006/wordprocessingDrawing" xmlns:w10="urn:schemas-microsoft-com:office:word" xmlns:w="http://schemas.openxmlformats.org/wordprocessingml/2006/main" xmlns:w14="http://schemas.microsoft.com/office/word/2010/wordml" xmlns:w15="http://schemas.microsoft.com/office/word/2012/wordml" xmlns:w16cex="http://schemas.microsoft.com/office/word/2018/wordml/cex" xmlns:w16cid="http://schemas.microsoft.com/office/word/2016/wordml/cid" xmlns:w16="http://schemas.microsoft.com/office/word/2018/wordml" xmlns:w16du="http://schemas.microsoft.com/office/word/2023/wordml/word16du" xmlns:w16sdtdh="http://schemas.microsoft.com/office/word/2020/wordml/sdtdatahash" xmlns:w16se="http://schemas.microsoft.com/office/word/2015/wordml/symex" xmlns:wpg="http://schemas.microsoft.com/office/word/2010/wordprocessingGroup" xmlns:wpi="http://schemas.microsoft.com/office/word/2010/wordprocessingInk" xmlns:wne="http://schemas.microsoft.com/office/word/2006/wordml" xmlns:wps="http://schemas.microsoft.com/office/word/2010/wordprocessingShape" mc:Ignorable="w14 w15 w16se w16cid w16 w16cex w16sdtdh w16du wp14">
+<w:footnotes xmlns:wpc="http://schemas.microsoft.com/office/word/2010/wordprocessingCanvas" xmlns:cx="http://schemas.microsoft.com/office/drawing/2014/chartex" xmlns:cx1="http://schemas.microsoft.com/office/drawing/2015/9/8/chartex" xmlns:cx2="http://schemas.microsoft.com/office/drawing/2015/10/21/chartex" xmlns:cx3="http://schemas.microsoft.com/office/drawing/2016/5/9/chartex" xmlns:cx4="http://schemas.microsoft.com/office/drawing/2016/5/10/chartex" xmlns:cx5="http://schemas.microsoft.com/office/drawing/2016/5/11/chartex" xmlns:cx6="http://schemas.microsoft.com/office/drawing/2016/5/12/chartex" xmlns:cx7="http://schemas.microsoft.com/office/drawing/2016/5/13/chartex" xmlns:cx8="http://schemas.microsoft.com/office/drawing/2016/5/14/chartex" xmlns:mc="http://schemas.openxmlformats.org/markup-compatibility/2006" xmlns:aink="http://schemas.microsoft.com/office/drawing/2016/ink" xmlns:am3d="http://schemas.microsoft.com/office/drawing/2017/model3d" xmlns:o="urn:schemas-microsoft-com:office:office" xmlns:r="http://schemas.openxmlformats.org/officeDocument/2006/relationships" xmlns:m="http://schemas.openxmlformats.org/officeDocument/2006/math" xmlns:v="urn:schemas-microsoft-com:vml" xmlns:wp14="http://schemas.microsoft.com/office/word/2010/wordprocessingDrawing" xmlns:wp="http://schemas.openxmlformats.org/drawingml/2006/wordprocessingDrawing" xmlns:w10="urn:schemas-microsoft-com:office:word" xmlns:w="http://schemas.openxmlformats.org/wordprocessingml/2006/main" xmlns:w14="http://schemas.microsoft.com/office/word/2010/wordml" xmlns:w15="http://schemas.microsoft.com/office/word/2012/wordml" xmlns:w16cid="http://schemas.microsoft.com/office/word/2016/wordml/cid" xmlns:w16se="http://schemas.microsoft.com/office/word/2015/wordml/symex" xmlns:wpg="http://schemas.microsoft.com/office/word/2010/wordprocessingGroup" xmlns:wpi="http://schemas.microsoft.com/office/word/2010/wordprocessingInk" xmlns:wne="http://schemas.microsoft.com/office/word/2006/wordml" xmlns:wps="http://schemas.microsoft.com/office/word/2010/wordprocessingShape" mc:Ignorable="w14 w15 w16se w16cid wp14">
   <w:footnote w:type="separator" w:id="-1">
     <w:p>
       <w:pPr>
@@ -5638,7 +5674,7 @@
 </file>
 
 <file path=word/header1.xml><?xml version="1.0" encoding="utf-8"?>
-<w:hdr xmlns:wpc="http://schemas.microsoft.com/office/word/2010/wordprocessingCanvas" xmlns:cx="http://schemas.microsoft.com/office/drawing/2014/chartex" xmlns:cx1="http://schemas.microsoft.com/office/drawing/2015/9/8/chartex" xmlns:cx2="http://schemas.microsoft.com/office/drawing/2015/10/21/chartex" xmlns:cx3="http://schemas.microsoft.com/office/drawing/2016/5/9/chartex" xmlns:cx4="http://schemas.microsoft.com/office/drawing/2016/5/10/chartex" xmlns:cx5="http://schemas.microsoft.com/office/drawing/2016/5/11/chartex" xmlns:cx6="http://schemas.microsoft.com/office/drawing/2016/5/12/chartex" xmlns:cx7="http://schemas.microsoft.com/office/drawing/2016/5/13/chartex" xmlns:cx8="http://schemas.microsoft.com/office/drawing/2016/5/14/chartex" xmlns:mc="http://schemas.openxmlformats.org/markup-compatibility/2006" xmlns:aink="http://schemas.microsoft.com/office/drawing/2016/ink" xmlns:am3d="http://schemas.microsoft.com/office/drawing/2017/model3d" xmlns:o="urn:schemas-microsoft-com:office:office" xmlns:oel="http://schemas.microsoft.com/office/2019/extlst" xmlns:r="http://schemas.openxmlformats.org/officeDocument/2006/relationships" xmlns:m="http://schemas.openxmlformats.org/officeDocument/2006/math" xmlns:v="urn:schemas-microsoft-com:vml" xmlns:wp14="http://schemas.microsoft.com/office/word/2010/wordprocessingDrawing" xmlns:wp="http://schemas.openxmlformats.org/drawingml/2006/wordprocessingDrawing" xmlns:w10="urn:schemas-microsoft-com:office:word" xmlns:w="http://schemas.openxmlformats.org/wordprocessingml/2006/main" xmlns:w14="http://schemas.microsoft.com/office/word/2010/wordml" xmlns:w15="http://schemas.microsoft.com/office/word/2012/wordml" xmlns:w16cex="http://schemas.microsoft.com/office/word/2018/wordml/cex" xmlns:w16cid="http://schemas.microsoft.com/office/word/2016/wordml/cid" xmlns:w16="http://schemas.microsoft.com/office/word/2018/wordml" xmlns:w16du="http://schemas.microsoft.com/office/word/2023/wordml/word16du" xmlns:w16sdtdh="http://schemas.microsoft.com/office/word/2020/wordml/sdtdatahash" xmlns:w16se="http://schemas.microsoft.com/office/word/2015/wordml/symex" xmlns:wpg="http://schemas.microsoft.com/office/word/2010/wordprocessingGroup" xmlns:wpi="http://schemas.microsoft.com/office/word/2010/wordprocessingInk" xmlns:wne="http://schemas.microsoft.com/office/word/2006/wordml" xmlns:wps="http://schemas.microsoft.com/office/word/2010/wordprocessingShape" mc:Ignorable="w14 w15 w16se w16cid w16 w16cex w16sdtdh w16du wp14">
+<w:hdr xmlns:wpc="http://schemas.microsoft.com/office/word/2010/wordprocessingCanvas" xmlns:cx="http://schemas.microsoft.com/office/drawing/2014/chartex" xmlns:cx1="http://schemas.microsoft.com/office/drawing/2015/9/8/chartex" xmlns:cx2="http://schemas.microsoft.com/office/drawing/2015/10/21/chartex" xmlns:cx3="http://schemas.microsoft.com/office/drawing/2016/5/9/chartex" xmlns:cx4="http://schemas.microsoft.com/office/drawing/2016/5/10/chartex" xmlns:cx5="http://schemas.microsoft.com/office/drawing/2016/5/11/chartex" xmlns:cx6="http://schemas.microsoft.com/office/drawing/2016/5/12/chartex" xmlns:cx7="http://schemas.microsoft.com/office/drawing/2016/5/13/chartex" xmlns:cx8="http://schemas.microsoft.com/office/drawing/2016/5/14/chartex" xmlns:mc="http://schemas.openxmlformats.org/markup-compatibility/2006" xmlns:aink="http://schemas.microsoft.com/office/drawing/2016/ink" xmlns:am3d="http://schemas.microsoft.com/office/drawing/2017/model3d" xmlns:o="urn:schemas-microsoft-com:office:office" xmlns:r="http://schemas.openxmlformats.org/officeDocument/2006/relationships" xmlns:m="http://schemas.openxmlformats.org/officeDocument/2006/math" xmlns:v="urn:schemas-microsoft-com:vml" xmlns:wp14="http://schemas.microsoft.com/office/word/2010/wordprocessingDrawing" xmlns:wp="http://schemas.openxmlformats.org/drawingml/2006/wordprocessingDrawing" xmlns:w10="urn:schemas-microsoft-com:office:word" xmlns:w="http://schemas.openxmlformats.org/wordprocessingml/2006/main" xmlns:w14="http://schemas.microsoft.com/office/word/2010/wordml" xmlns:w15="http://schemas.microsoft.com/office/word/2012/wordml" xmlns:w16cid="http://schemas.microsoft.com/office/word/2016/wordml/cid" xmlns:w16se="http://schemas.microsoft.com/office/word/2015/wordml/symex" xmlns:wpg="http://schemas.microsoft.com/office/word/2010/wordprocessingGroup" xmlns:wpi="http://schemas.microsoft.com/office/word/2010/wordprocessingInk" xmlns:wne="http://schemas.microsoft.com/office/word/2006/wordml" xmlns:wps="http://schemas.microsoft.com/office/word/2010/wordprocessingShape" mc:Ignorable="w14 w15 w16se w16cid wp14">
   <w:tbl>
     <w:tblPr>
       <w:tblStyle w:val="Tablaconcuadrcula1"/>
@@ -5823,7 +5859,7 @@
 </file>
 
 <file path=word/numbering.xml><?xml version="1.0" encoding="utf-8"?>
-<w:numbering xmlns:wpc="http://schemas.microsoft.com/office/word/2010/wordprocessingCanvas" xmlns:cx="http://schemas.microsoft.com/office/drawing/2014/chartex" xmlns:cx1="http://schemas.microsoft.com/office/drawing/2015/9/8/chartex" xmlns:cx2="http://schemas.microsoft.com/office/drawing/2015/10/21/chartex" xmlns:cx3="http://schemas.microsoft.com/office/drawing/2016/5/9/chartex" xmlns:cx4="http://schemas.microsoft.com/office/drawing/2016/5/10/chartex" xmlns:cx5="http://schemas.microsoft.com/office/drawing/2016/5/11/chartex" xmlns:cx6="http://schemas.microsoft.com/office/drawing/2016/5/12/chartex" xmlns:cx7="http://schemas.microsoft.com/office/drawing/2016/5/13/chartex" xmlns:cx8="http://schemas.microsoft.com/office/drawing/2016/5/14/chartex" xmlns:mc="http://schemas.openxmlformats.org/markup-compatibility/2006" xmlns:aink="http://schemas.microsoft.com/office/drawing/2016/ink" xmlns:am3d="http://schemas.microsoft.com/office/drawing/2017/model3d" xmlns:o="urn:schemas-microsoft-com:office:office" xmlns:oel="http://schemas.microsoft.com/office/2019/extlst" xmlns:r="http://schemas.openxmlformats.org/officeDocument/2006/relationships" xmlns:m="http://schemas.openxmlformats.org/officeDocument/2006/math" xmlns:v="urn:schemas-microsoft-com:vml" xmlns:wp14="http://schemas.microsoft.com/office/word/2010/wordprocessingDrawing" xmlns:wp="http://schemas.openxmlformats.org/drawingml/2006/wordprocessingDrawing" xmlns:w10="urn:schemas-microsoft-com:office:word" xmlns:w="http://schemas.openxmlformats.org/wordprocessingml/2006/main" xmlns:w14="http://schemas.microsoft.com/office/word/2010/wordml" xmlns:w15="http://schemas.microsoft.com/office/word/2012/wordml" xmlns:w16cex="http://schemas.microsoft.com/office/word/2018/wordml/cex" xmlns:w16cid="http://schemas.microsoft.com/office/word/2016/wordml/cid" xmlns:w16="http://schemas.microsoft.com/office/word/2018/wordml" xmlns:w16du="http://schemas.microsoft.com/office/word/2023/wordml/word16du" xmlns:w16sdtdh="http://schemas.microsoft.com/office/word/2020/wordml/sdtdatahash" xmlns:w16se="http://schemas.microsoft.com/office/word/2015/wordml/symex" xmlns:wpg="http://schemas.microsoft.com/office/word/2010/wordprocessingGroup" xmlns:wpi="http://schemas.microsoft.com/office/word/2010/wordprocessingInk" xmlns:wne="http://schemas.microsoft.com/office/word/2006/wordml" xmlns:wps="http://schemas.microsoft.com/office/word/2010/wordprocessingShape" mc:Ignorable="w14 w15 w16se w16cid w16 w16cex w16sdtdh w16du wp14">
+<w:numbering xmlns:wpc="http://schemas.microsoft.com/office/word/2010/wordprocessingCanvas" xmlns:cx="http://schemas.microsoft.com/office/drawing/2014/chartex" xmlns:cx1="http://schemas.microsoft.com/office/drawing/2015/9/8/chartex" xmlns:cx2="http://schemas.microsoft.com/office/drawing/2015/10/21/chartex" xmlns:cx3="http://schemas.microsoft.com/office/drawing/2016/5/9/chartex" xmlns:cx4="http://schemas.microsoft.com/office/drawing/2016/5/10/chartex" xmlns:cx5="http://schemas.microsoft.com/office/drawing/2016/5/11/chartex" xmlns:cx6="http://schemas.microsoft.com/office/drawing/2016/5/12/chartex" xmlns:cx7="http://schemas.microsoft.com/office/drawing/2016/5/13/chartex" xmlns:cx8="http://schemas.microsoft.com/office/drawing/2016/5/14/chartex" xmlns:mc="http://schemas.openxmlformats.org/markup-compatibility/2006" xmlns:aink="http://schemas.microsoft.com/office/drawing/2016/ink" xmlns:am3d="http://schemas.microsoft.com/office/drawing/2017/model3d" xmlns:o="urn:schemas-microsoft-com:office:office" xmlns:r="http://schemas.openxmlformats.org/officeDocument/2006/relationships" xmlns:m="http://schemas.openxmlformats.org/officeDocument/2006/math" xmlns:v="urn:schemas-microsoft-com:vml" xmlns:wp14="http://schemas.microsoft.com/office/word/2010/wordprocessingDrawing" xmlns:wp="http://schemas.openxmlformats.org/drawingml/2006/wordprocessingDrawing" xmlns:w10="urn:schemas-microsoft-com:office:word" xmlns:w="http://schemas.openxmlformats.org/wordprocessingml/2006/main" xmlns:w14="http://schemas.microsoft.com/office/word/2010/wordml" xmlns:w15="http://schemas.microsoft.com/office/word/2012/wordml" xmlns:w16cid="http://schemas.microsoft.com/office/word/2016/wordml/cid" xmlns:w16se="http://schemas.microsoft.com/office/word/2015/wordml/symex" xmlns:wpg="http://schemas.microsoft.com/office/word/2010/wordprocessingGroup" xmlns:wpi="http://schemas.microsoft.com/office/word/2010/wordprocessingInk" xmlns:wne="http://schemas.microsoft.com/office/word/2006/wordml" xmlns:wps="http://schemas.microsoft.com/office/word/2010/wordprocessingShape" mc:Ignorable="w14 w15 w16se w16cid wp14">
   <w:abstractNum w:abstractNumId="0" w15:restartNumberingAfterBreak="0">
     <w:nsid w:val="129E5F86"/>
     <w:multiLevelType w:val="hybridMultilevel"/>
@@ -6387,29 +6423,29 @@
       </w:pPr>
     </w:lvl>
   </w:abstractNum>
-  <w:num w:numId="1" w16cid:durableId="701369637">
+  <w:num w:numId="1">
     <w:abstractNumId w:val="4"/>
   </w:num>
-  <w:num w:numId="2" w16cid:durableId="179785071">
+  <w:num w:numId="2">
     <w:abstractNumId w:val="5"/>
   </w:num>
-  <w:num w:numId="3" w16cid:durableId="1913856197">
+  <w:num w:numId="3">
     <w:abstractNumId w:val="0"/>
   </w:num>
-  <w:num w:numId="4" w16cid:durableId="1625576801">
+  <w:num w:numId="4">
     <w:abstractNumId w:val="2"/>
   </w:num>
-  <w:num w:numId="5" w16cid:durableId="1538810801">
+  <w:num w:numId="5">
     <w:abstractNumId w:val="3"/>
   </w:num>
-  <w:num w:numId="6" w16cid:durableId="2029871174">
+  <w:num w:numId="6">
     <w:abstractNumId w:val="1"/>
   </w:num>
 </w:numbering>
 </file>
 
 <file path=word/styles.xml><?xml version="1.0" encoding="utf-8"?>
-<w:styles xmlns:mc="http://schemas.openxmlformats.org/markup-compatibility/2006" xmlns:r="http://schemas.openxmlformats.org/officeDocument/2006/relationships" xmlns:w="http://schemas.openxmlformats.org/wordprocessingml/2006/main" xmlns:w14="http://schemas.microsoft.com/office/word/2010/wordml" xmlns:w15="http://schemas.microsoft.com/office/word/2012/wordml" xmlns:w16cex="http://schemas.microsoft.com/office/word/2018/wordml/cex" xmlns:w16cid="http://schemas.microsoft.com/office/word/2016/wordml/cid" xmlns:w16="http://schemas.microsoft.com/office/word/2018/wordml" xmlns:w16du="http://schemas.microsoft.com/office/word/2023/wordml/word16du" xmlns:w16sdtdh="http://schemas.microsoft.com/office/word/2020/wordml/sdtdatahash" xmlns:w16se="http://schemas.microsoft.com/office/word/2015/wordml/symex" mc:Ignorable="w14 w15 w16se w16cid w16 w16cex w16sdtdh w16du">
+<w:styles xmlns:mc="http://schemas.openxmlformats.org/markup-compatibility/2006" xmlns:r="http://schemas.openxmlformats.org/officeDocument/2006/relationships" xmlns:w="http://schemas.openxmlformats.org/wordprocessingml/2006/main" xmlns:w14="http://schemas.microsoft.com/office/word/2010/wordml" xmlns:w15="http://schemas.microsoft.com/office/word/2012/wordml" xmlns:w16cid="http://schemas.microsoft.com/office/word/2016/wordml/cid" xmlns:w16se="http://schemas.microsoft.com/office/word/2015/wordml/symex" mc:Ignorable="w14 w15 w16se w16cid">
   <w:docDefaults>
     <w:rPrDefault>
       <w:rPr>
@@ -6421,7 +6457,7 @@
     </w:rPrDefault>
     <w:pPrDefault/>
   </w:docDefaults>
-  <w:latentStyles w:defLockedState="0" w:defUIPriority="99" w:defSemiHidden="0" w:defUnhideWhenUsed="0" w:defQFormat="0" w:count="376">
+  <w:latentStyles w:defLockedState="0" w:defUIPriority="99" w:defSemiHidden="0" w:defUnhideWhenUsed="0" w:defQFormat="0" w:count="375">
     <w:lsdException w:name="Normal" w:uiPriority="0" w:qFormat="1"/>
     <w:lsdException w:name="heading 1" w:uiPriority="9" w:qFormat="1"/>
     <w:lsdException w:name="heading 2" w:semiHidden="1" w:uiPriority="9" w:unhideWhenUsed="1" w:qFormat="1"/>
@@ -6797,7 +6833,6 @@
     <w:lsdException w:name="Smart Hyperlink" w:semiHidden="1" w:unhideWhenUsed="1"/>
     <w:lsdException w:name="Hashtag" w:semiHidden="1" w:unhideWhenUsed="1"/>
     <w:lsdException w:name="Unresolved Mention" w:semiHidden="1" w:unhideWhenUsed="1"/>
-    <w:lsdException w:name="Smart Link" w:semiHidden="1" w:unhideWhenUsed="1"/>
   </w:latentStyles>
   <w:style w:type="paragraph" w:default="1" w:styleId="Normal">
     <w:name w:val="Normal"/>
@@ -7420,6 +7455,15 @@
 </file>
 
 <file path=customXml/item1.xml><?xml version="1.0" encoding="utf-8"?>
+<?mso-contentType ?>
+<FormTemplates xmlns="http://schemas.microsoft.com/sharepoint/v3/contenttype/forms">
+  <Display>DocumentLibraryForm</Display>
+  <Edit>DocumentLibraryForm</Edit>
+  <New>DocumentLibraryForm</New>
+</FormTemplates>
+</file>
+
+<file path=customXml/item2.xml><?xml version="1.0" encoding="utf-8"?>
 <ct:contentTypeSchema xmlns:ct="http://schemas.microsoft.com/office/2006/metadata/contentType" xmlns:ma="http://schemas.microsoft.com/office/2006/metadata/properties/metaAttributes" ct:_="" ma:_="" ma:contentTypeName="Documento" ma:contentTypeID="0x010100E96778489EE7714D8BD12CC105EB918B" ma:contentTypeVersion="2" ma:contentTypeDescription="Crear nuevo documento." ma:contentTypeScope="" ma:versionID="416c5c7ae9b5d54d83875cd3c65194e3">
   <xsd:schema xmlns:xsd="http://www.w3.org/2001/XMLSchema" xmlns:xs="http://www.w3.org/2001/XMLSchema" xmlns:p="http://schemas.microsoft.com/office/2006/metadata/properties" xmlns:ns2="126e8a1c-9ea9-435a-ac89-d06c80d62e30" targetNamespace="http://schemas.microsoft.com/office/2006/metadata/properties" ma:root="true" ma:fieldsID="70a237c842677bd850644f8595079f5e" ns2:_="">
     <xsd:import namespace="126e8a1c-9ea9-435a-ac89-d06c80d62e30"/>
@@ -7551,22 +7595,25 @@
 </ct:contentTypeSchema>
 </file>
 
-<file path=customXml/item2.xml><?xml version="1.0" encoding="utf-8"?>
-<?mso-contentType ?>
-<FormTemplates xmlns="http://schemas.microsoft.com/sharepoint/v3/contenttype/forms">
-  <Display>DocumentLibraryForm</Display>
-  <Edit>DocumentLibraryForm</Edit>
-  <New>DocumentLibraryForm</New>
-</FormTemplates>
-</file>
-
 <file path=customXml/item3.xml><?xml version="1.0" encoding="utf-8"?>
 <p:properties xmlns:p="http://schemas.microsoft.com/office/2006/metadata/properties" xmlns:xsi="http://www.w3.org/2001/XMLSchema-instance" xmlns:pc="http://schemas.microsoft.com/office/infopath/2007/PartnerControls">
   <documentManagement/>
 </p:properties>
 </file>
 
+<file path=customXml/item4.xml><?xml version="1.0" encoding="utf-8"?>
+<b:Sources xmlns:b="http://schemas.openxmlformats.org/officeDocument/2006/bibliography" xmlns="http://schemas.openxmlformats.org/officeDocument/2006/bibliography" SelectedStyle="\APASixthEditionOfficeOnline.xsl" StyleName="APA" Version="6"/>
+</file>
+
 <file path=customXml/itemProps1.xml><?xml version="1.0" encoding="utf-8"?>
+<ds:datastoreItem xmlns:ds="http://schemas.openxmlformats.org/officeDocument/2006/customXml" ds:itemID="{F3E3E2F7-59E7-4722-B872-D023DC9D1CC1}">
+  <ds:schemaRefs>
+    <ds:schemaRef ds:uri="http://schemas.microsoft.com/sharepoint/v3/contenttype/forms"/>
+  </ds:schemaRefs>
+</ds:datastoreItem>
+</file>
+
+<file path=customXml/itemProps2.xml><?xml version="1.0" encoding="utf-8"?>
 <ds:datastoreItem xmlns:ds="http://schemas.openxmlformats.org/officeDocument/2006/customXml" ds:itemID="{7C9B9CFF-B258-43B4-948A-968A031773F5}">
   <ds:schemaRefs>
     <ds:schemaRef ds:uri="http://schemas.microsoft.com/office/2006/metadata/contentType"/>
@@ -7584,14 +7631,6 @@
 </ds:datastoreItem>
 </file>
 
-<file path=customXml/itemProps2.xml><?xml version="1.0" encoding="utf-8"?>
-<ds:datastoreItem xmlns:ds="http://schemas.openxmlformats.org/officeDocument/2006/customXml" ds:itemID="{F3E3E2F7-59E7-4722-B872-D023DC9D1CC1}">
-  <ds:schemaRefs>
-    <ds:schemaRef ds:uri="http://schemas.microsoft.com/sharepoint/v3/contenttype/forms"/>
-  </ds:schemaRefs>
-</ds:datastoreItem>
-</file>
-
 <file path=customXml/itemProps3.xml><?xml version="1.0" encoding="utf-8"?>
 <ds:datastoreItem xmlns:ds="http://schemas.openxmlformats.org/officeDocument/2006/customXml" ds:itemID="{38174882-579A-45DC-A704-C035A9357F73}">
   <ds:schemaRefs>
@@ -7599,4 +7638,12 @@
     <ds:schemaRef ds:uri="http://schemas.microsoft.com/office/infopath/2007/PartnerControls"/>
   </ds:schemaRefs>
 </ds:datastoreItem>
+</file>
+
+<file path=customXml/itemProps4.xml><?xml version="1.0" encoding="utf-8"?>
+<ds:datastoreItem xmlns:ds="http://schemas.openxmlformats.org/officeDocument/2006/customXml" ds:itemID="{E7810F6D-30A7-41C6-BBF7-1F4E2FF3B8DE}">
+  <ds:schemaRefs>
+    <ds:schemaRef ds:uri="http://schemas.openxmlformats.org/officeDocument/2006/bibliography"/>
+  </ds:schemaRefs>
+</ds:datastoreItem>
 </file>
</xml_diff>